<commit_message>
add examples for C# and VisualBasic
CloneTable
InsertTableDirectly
InsertTableFromHtml
InsertTableUsingDocumentBuilder
AccessStyles
GetVariables
SetViewOption
</commit_message>
<xml_diff>
--- a/Examples/Data/Programming-Documents/Document/TestFile.docx
+++ b/Examples/Data/Programming-Documents/Document/TestFile.docx
@@ -1,6 +1,6 @@
 
 <file path=word/document.xml><?xml version="1.0" encoding="utf-8"?>
-<w:document xmlns:wpc="http://schemas.microsoft.com/office/word/2010/wordprocessingCanvas" xmlns:mc="http://schemas.openxmlformats.org/markup-compatibility/2006" xmlns:o="urn:schemas-microsoft-com:office:office" xmlns:r="http://schemas.openxmlformats.org/officeDocument/2006/relationships" xmlns:m="http://schemas.openxmlformats.org/officeDocument/2006/math" xmlns:v="urn:schemas-microsoft-com:vml" xmlns:wp14="http://schemas.microsoft.com/office/word/2010/wordprocessingDrawing" xmlns:wp="http://schemas.openxmlformats.org/drawingml/2006/wordprocessingDrawing" xmlns:w10="urn:schemas-microsoft-com:office:word" xmlns:w="http://schemas.openxmlformats.org/wordprocessingml/2006/main" xmlns:w14="http://schemas.microsoft.com/office/word/2010/wordml" xmlns:wpg="http://schemas.microsoft.com/office/word/2010/wordprocessingGroup" xmlns:wpi="http://schemas.microsoft.com/office/word/2010/wordprocessingInk" xmlns:wne="http://schemas.microsoft.com/office/word/2006/wordml" xmlns:wps="http://schemas.microsoft.com/office/word/2010/wordprocessingShape" mc:Ignorable="w14 wp14">
+<w:document xmlns:ve="http://schemas.openxmlformats.org/markup-compatibility/2006" xmlns:o="urn:schemas-microsoft-com:office:office" xmlns:r="http://schemas.openxmlformats.org/officeDocument/2006/relationships" xmlns:m="http://schemas.openxmlformats.org/officeDocument/2006/math" xmlns:v="urn:schemas-microsoft-com:vml" xmlns:wp="http://schemas.openxmlformats.org/drawingml/2006/wordprocessingDrawing" xmlns:w10="urn:schemas-microsoft-com:office:word" xmlns:w="http://schemas.openxmlformats.org/wordprocessingml/2006/main" xmlns:wne="http://schemas.microsoft.com/office/word/2006/wordml">
   <w:body>
     <w:p>
       <w:pPr>
@@ -88,21 +88,13 @@
       </w:r>
     </w:p>
     <w:p>
-      <w:pPr>
-        <w:sectPr>
-          <w:pgSz w:w="11906" w:h="16838"/>
-          <w:pgMar w:top="1440" w:right="1440" w:bottom="1440" w:left="1440" w:header="708" w:footer="708" w:gutter="0"/>
-          <w:cols w:space="708"/>
-          <w:docGrid w:linePitch="360"/>
-        </w:sectPr>
-      </w:pPr>
       <w:r>
         <w:rPr>
           <w:noProof/>
-          <w:lang w:eastAsia="en-NZ"/>
+          <w:lang w:val="en-US"/>
         </w:rPr>
         <w:drawing>
-          <wp:inline distT="0" distB="0" distL="0" distR="0" wp14:anchorId="739ED81C" wp14:editId="2FD5A32F">
+          <wp:inline distT="0" distB="0" distL="0" distR="0">
             <wp:extent cx="1605516" cy="1605516"/>
             <wp:effectExtent l="0" t="0" r="0" b="0"/>
             <wp:docPr id="1" name="Picture 1"/>
@@ -117,10 +109,10 @@
                     <pic:cNvPicPr/>
                   </pic:nvPicPr>
                   <pic:blipFill>
-                    <a:blip r:embed="rId5">
+                    <a:blip r:embed="rId4" cstate="print">
                       <a:extLst>
                         <a:ext uri="{28A0092B-C50C-407E-A947-70E740481C1C}">
-                          <a14:useLocalDpi xmlns:a14="http://schemas.microsoft.com/office/drawing/2010/main" val="0"/>
+                          <a14:useLocalDpi xmlns="" xmlns:wpc="http://schemas.microsoft.com/office/word/2010/wordprocessingCanvas" xmlns:mc="http://schemas.openxmlformats.org/markup-compatibility/2006" xmlns:o="urn:schemas-microsoft-com:office:office" xmlns:v="urn:schemas-microsoft-com:vml" xmlns:wp14="http://schemas.microsoft.com/office/word/2010/wordprocessingDrawing" xmlns:w10="urn:schemas-microsoft-com:office:word" xmlns:w="http://schemas.openxmlformats.org/wordprocessingml/2006/main" xmlns:w14="http://schemas.microsoft.com/office/word/2010/wordml" xmlns:wpg="http://schemas.microsoft.com/office/word/2010/wordprocessingGroup" xmlns:wpi="http://schemas.microsoft.com/office/word/2010/wordprocessingInk" xmlns:wps="http://schemas.microsoft.com/office/word/2010/wordprocessingShape" xmlns:a14="http://schemas.microsoft.com/office/drawing/2010/main" val="0"/>
                         </a:ext>
                       </a:extLst>
                     </a:blip>
@@ -146,6 +138,21 @@
       <w:bookmarkStart w:id="0" w:name="_GoBack"/>
       <w:bookmarkEnd w:id="0"/>
     </w:p>
+    <w:p/>
+    <w:p/>
+    <w:p/>
+    <w:p/>
+    <w:p/>
+    <w:p>
+      <w:pPr>
+        <w:sectPr>
+          <w:pgSz w:w="11906" w:h="16838"/>
+          <w:pgMar w:top="1440" w:right="1440" w:bottom="1440" w:left="1440" w:header="708" w:footer="708" w:gutter="0"/>
+          <w:cols w:space="708"/>
+          <w:docGrid w:linePitch="360"/>
+        </w:sectPr>
+      </w:pPr>
+    </w:p>
     <w:p>
       <w:pPr>
         <w:rPr>
@@ -169,7 +176,7 @@
           <w:bottom w:val="single" w:sz="8" w:space="0" w:color="4F81BD"/>
           <w:right w:val="single" w:sz="8" w:space="0" w:color="4F81BD"/>
         </w:tblBorders>
-        <w:tblLook w:val="04A0" w:firstRow="1" w:lastRow="0" w:firstColumn="1" w:lastColumn="0" w:noHBand="0" w:noVBand="1"/>
+        <w:tblLook w:val="04A0"/>
       </w:tblPr>
       <w:tblGrid>
         <w:gridCol w:w="929"/>
@@ -1011,7 +1018,7 @@
 </file>
 
 <file path=word/styles.xml><?xml version="1.0" encoding="utf-8"?>
-<w:styles xmlns:mc="http://schemas.openxmlformats.org/markup-compatibility/2006" xmlns:r="http://schemas.openxmlformats.org/officeDocument/2006/relationships" xmlns:w="http://schemas.openxmlformats.org/wordprocessingml/2006/main" xmlns:w14="http://schemas.microsoft.com/office/word/2010/wordml" mc:Ignorable="w14">
+<w:styles xmlns:r="http://schemas.openxmlformats.org/officeDocument/2006/relationships" xmlns:w="http://schemas.openxmlformats.org/wordprocessingml/2006/main">
   <w:docDefaults>
     <w:rPrDefault>
       <w:rPr>
@@ -1169,6 +1176,7 @@
   <w:style w:type="paragraph" w:default="1" w:styleId="Normal">
     <w:name w:val="Normal"/>
     <w:qFormat/>
+    <w:rsid w:val="009A100A"/>
   </w:style>
   <w:style w:type="character" w:default="1" w:styleId="DefaultParagraphFont">
     <w:name w:val="Default Paragraph Font"/>
@@ -1181,6 +1189,7 @@
     <w:uiPriority w:val="99"/>
     <w:semiHidden/>
     <w:unhideWhenUsed/>
+    <w:qFormat/>
     <w:tblPr>
       <w:tblInd w:w="0" w:type="dxa"/>
       <w:tblCellMar>
@@ -1252,6 +1261,16 @@
         <w:right w:w="108" w:type="dxa"/>
       </w:tblCellMar>
     </w:tblPr>
+  </w:style>
+  <w:style w:type="character" w:styleId="PlaceholderText">
+    <w:name w:val="Placeholder Text"/>
+    <w:basedOn w:val="DefaultParagraphFont"/>
+    <w:uiPriority w:val="99"/>
+    <w:semiHidden/>
+    <w:rsid w:val="00DD3A8E"/>
+    <w:rPr>
+      <w:color w:val="808080"/>
+    </w:rPr>
   </w:style>
 </w:styles>
 </file>

</xml_diff>